<commit_message>
fini fini et relu par moi
</commit_message>
<xml_diff>
--- a/rapport.docx
+++ b/rapport.docx
@@ -472,6 +472,8 @@
             <w:t>Table des matières</w:t>
           </w:r>
         </w:p>
+        <w:bookmarkStart w:id="0" w:name="_GoBack"/>
+        <w:bookmarkEnd w:id="0"/>
         <w:p>
           <w:pPr>
             <w:pStyle w:val="TM1"/>
@@ -494,7 +496,7 @@
           <w:r>
             <w:fldChar w:fldCharType="separate"/>
           </w:r>
-          <w:hyperlink w:anchor="_Toc378268967" w:history="1">
+          <w:hyperlink w:anchor="_Toc378353257" w:history="1">
             <w:r>
               <w:rPr>
                 <w:rStyle w:val="Lienhypertexte"/>
@@ -521,7 +523,7 @@
                 <w:noProof/>
                 <w:webHidden/>
               </w:rPr>
-              <w:instrText xml:space="preserve"> PAGEREF _Toc378268967 \h </w:instrText>
+              <w:instrText xml:space="preserve"> PAGEREF _Toc378353257 \h </w:instrText>
             </w:r>
             <w:r>
               <w:rPr>
@@ -566,7 +568,7 @@
               <w:lang w:eastAsia="fr-FR"/>
             </w:rPr>
           </w:pPr>
-          <w:hyperlink w:anchor="_Toc378268968" w:history="1">
+          <w:hyperlink w:anchor="_Toc378353258" w:history="1">
             <w:r>
               <w:rPr>
                 <w:rStyle w:val="Lienhypertexte"/>
@@ -609,7 +611,7 @@
                 <w:noProof/>
                 <w:webHidden/>
               </w:rPr>
-              <w:instrText xml:space="preserve"> PAGEREF _Toc378268968 \h </w:instrText>
+              <w:instrText xml:space="preserve"> PAGEREF _Toc378353258 \h </w:instrText>
             </w:r>
             <w:r>
               <w:rPr>
@@ -654,7 +656,7 @@
               <w:lang w:eastAsia="fr-FR"/>
             </w:rPr>
           </w:pPr>
-          <w:hyperlink w:anchor="_Toc378268969" w:history="1">
+          <w:hyperlink w:anchor="_Toc378353259" w:history="1">
             <w:r>
               <w:rPr>
                 <w:rStyle w:val="Lienhypertexte"/>
@@ -697,7 +699,7 @@
                 <w:noProof/>
                 <w:webHidden/>
               </w:rPr>
-              <w:instrText xml:space="preserve"> PAGEREF _Toc378268969 \h </w:instrText>
+              <w:instrText xml:space="preserve"> PAGEREF _Toc378353259 \h </w:instrText>
             </w:r>
             <w:r>
               <w:rPr>
@@ -741,7 +743,7 @@
               <w:lang w:eastAsia="fr-FR"/>
             </w:rPr>
           </w:pPr>
-          <w:hyperlink w:anchor="_Toc378268970" w:history="1">
+          <w:hyperlink w:anchor="_Toc378353260" w:history="1">
             <w:r>
               <w:rPr>
                 <w:rStyle w:val="Lienhypertexte"/>
@@ -768,7 +770,7 @@
                 <w:noProof/>
                 <w:webHidden/>
               </w:rPr>
-              <w:instrText xml:space="preserve"> PAGEREF _Toc378268970 \h </w:instrText>
+              <w:instrText xml:space="preserve"> PAGEREF _Toc378353260 \h </w:instrText>
             </w:r>
             <w:r>
               <w:rPr>
@@ -813,7 +815,7 @@
               <w:lang w:eastAsia="fr-FR"/>
             </w:rPr>
           </w:pPr>
-          <w:hyperlink w:anchor="_Toc378268971" w:history="1">
+          <w:hyperlink w:anchor="_Toc378353261" w:history="1">
             <w:r>
               <w:rPr>
                 <w:rStyle w:val="Lienhypertexte"/>
@@ -864,7 +866,7 @@
                 <w:noProof/>
                 <w:webHidden/>
               </w:rPr>
-              <w:instrText xml:space="preserve"> PAGEREF _Toc378268971 \h </w:instrText>
+              <w:instrText xml:space="preserve"> PAGEREF _Toc378353261 \h </w:instrText>
             </w:r>
             <w:r>
               <w:rPr>
@@ -909,7 +911,7 @@
               <w:lang w:eastAsia="fr-FR"/>
             </w:rPr>
           </w:pPr>
-          <w:hyperlink w:anchor="_Toc378268972" w:history="1">
+          <w:hyperlink w:anchor="_Toc378353262" w:history="1">
             <w:r>
               <w:rPr>
                 <w:rStyle w:val="Lienhypertexte"/>
@@ -952,7 +954,7 @@
                 <w:noProof/>
                 <w:webHidden/>
               </w:rPr>
-              <w:instrText xml:space="preserve"> PAGEREF _Toc378268972 \h </w:instrText>
+              <w:instrText xml:space="preserve"> PAGEREF _Toc378353262 \h </w:instrText>
             </w:r>
             <w:r>
               <w:rPr>
@@ -997,7 +999,7 @@
               <w:lang w:eastAsia="fr-FR"/>
             </w:rPr>
           </w:pPr>
-          <w:hyperlink w:anchor="_Toc378268973" w:history="1">
+          <w:hyperlink w:anchor="_Toc378353263" w:history="1">
             <w:r>
               <w:rPr>
                 <w:rStyle w:val="Lienhypertexte"/>
@@ -1040,7 +1042,7 @@
                 <w:noProof/>
                 <w:webHidden/>
               </w:rPr>
-              <w:instrText xml:space="preserve"> PAGEREF _Toc378268973 \h </w:instrText>
+              <w:instrText xml:space="preserve"> PAGEREF _Toc378353263 \h </w:instrText>
             </w:r>
             <w:r>
               <w:rPr>
@@ -1085,7 +1087,7 @@
               <w:lang w:eastAsia="fr-FR"/>
             </w:rPr>
           </w:pPr>
-          <w:hyperlink w:anchor="_Toc378268974" w:history="1">
+          <w:hyperlink w:anchor="_Toc378353264" w:history="1">
             <w:r>
               <w:rPr>
                 <w:rStyle w:val="Lienhypertexte"/>
@@ -1128,7 +1130,7 @@
                 <w:noProof/>
                 <w:webHidden/>
               </w:rPr>
-              <w:instrText xml:space="preserve"> PAGEREF _Toc378268974 \h </w:instrText>
+              <w:instrText xml:space="preserve"> PAGEREF _Toc378353264 \h </w:instrText>
             </w:r>
             <w:r>
               <w:rPr>
@@ -1172,7 +1174,7 @@
               <w:lang w:eastAsia="fr-FR"/>
             </w:rPr>
           </w:pPr>
-          <w:hyperlink w:anchor="_Toc378268975" w:history="1">
+          <w:hyperlink w:anchor="_Toc378353265" w:history="1">
             <w:r>
               <w:rPr>
                 <w:rStyle w:val="Lienhypertexte"/>
@@ -1199,7 +1201,7 @@
                 <w:noProof/>
                 <w:webHidden/>
               </w:rPr>
-              <w:instrText xml:space="preserve"> PAGEREF _Toc378268975 \h </w:instrText>
+              <w:instrText xml:space="preserve"> PAGEREF _Toc378353265 \h </w:instrText>
             </w:r>
             <w:r>
               <w:rPr>
@@ -1243,7 +1245,7 @@
               <w:lang w:eastAsia="fr-FR"/>
             </w:rPr>
           </w:pPr>
-          <w:hyperlink w:anchor="_Toc378268976" w:history="1">
+          <w:hyperlink w:anchor="_Toc378353266" w:history="1">
             <w:r>
               <w:rPr>
                 <w:rStyle w:val="Lienhypertexte"/>
@@ -1278,7 +1280,7 @@
                 <w:noProof/>
                 <w:webHidden/>
               </w:rPr>
-              <w:instrText xml:space="preserve"> PAGEREF _Toc378268976 \h </w:instrText>
+              <w:instrText xml:space="preserve"> PAGEREF _Toc378353266 \h </w:instrText>
             </w:r>
             <w:r>
               <w:rPr>
@@ -1323,7 +1325,7 @@
               <w:lang w:eastAsia="fr-FR"/>
             </w:rPr>
           </w:pPr>
-          <w:hyperlink w:anchor="_Toc378268977" w:history="1">
+          <w:hyperlink w:anchor="_Toc378353267" w:history="1">
             <w:r>
               <w:rPr>
                 <w:rStyle w:val="Lienhypertexte"/>
@@ -1366,7 +1368,7 @@
                 <w:noProof/>
                 <w:webHidden/>
               </w:rPr>
-              <w:instrText xml:space="preserve"> PAGEREF _Toc378268977 \h </w:instrText>
+              <w:instrText xml:space="preserve"> PAGEREF _Toc378353267 \h </w:instrText>
             </w:r>
             <w:r>
               <w:rPr>
@@ -1410,7 +1412,7 @@
               <w:lang w:eastAsia="fr-FR"/>
             </w:rPr>
           </w:pPr>
-          <w:hyperlink w:anchor="_Toc378268978" w:history="1">
+          <w:hyperlink w:anchor="_Toc378353268" w:history="1">
             <w:r>
               <w:rPr>
                 <w:rStyle w:val="Lienhypertexte"/>
@@ -1437,7 +1439,7 @@
                 <w:noProof/>
                 <w:webHidden/>
               </w:rPr>
-              <w:instrText xml:space="preserve"> PAGEREF _Toc378268978 \h </w:instrText>
+              <w:instrText xml:space="preserve"> PAGEREF _Toc378353268 \h </w:instrText>
             </w:r>
             <w:r>
               <w:rPr>
@@ -1481,7 +1483,7 @@
               <w:lang w:eastAsia="fr-FR"/>
             </w:rPr>
           </w:pPr>
-          <w:hyperlink w:anchor="_Toc378268979" w:history="1">
+          <w:hyperlink w:anchor="_Toc378353269" w:history="1">
             <w:r>
               <w:rPr>
                 <w:rStyle w:val="Lienhypertexte"/>
@@ -1508,7 +1510,7 @@
                 <w:noProof/>
                 <w:webHidden/>
               </w:rPr>
-              <w:instrText xml:space="preserve"> PAGEREF _Toc378268979 \h </w:instrText>
+              <w:instrText xml:space="preserve"> PAGEREF _Toc378353269 \h </w:instrText>
             </w:r>
             <w:r>
               <w:rPr>
@@ -1552,7 +1554,7 @@
               <w:lang w:eastAsia="fr-FR"/>
             </w:rPr>
           </w:pPr>
-          <w:hyperlink w:anchor="_Toc378268980" w:history="1">
+          <w:hyperlink w:anchor="_Toc378353270" w:history="1">
             <w:r>
               <w:rPr>
                 <w:rStyle w:val="Lienhypertexte"/>
@@ -1579,7 +1581,7 @@
                 <w:noProof/>
                 <w:webHidden/>
               </w:rPr>
-              <w:instrText xml:space="preserve"> PAGEREF _Toc378268980 \h </w:instrText>
+              <w:instrText xml:space="preserve"> PAGEREF _Toc378353270 \h </w:instrText>
             </w:r>
             <w:r>
               <w:rPr>
@@ -1625,14 +1627,12 @@
       <w:r>
         <w:br w:type="page"/>
       </w:r>
-      <w:bookmarkStart w:id="0" w:name="_GoBack"/>
-      <w:bookmarkEnd w:id="0"/>
     </w:p>
     <w:p>
       <w:pPr>
         <w:pStyle w:val="Titre1"/>
       </w:pPr>
-      <w:bookmarkStart w:id="1" w:name="_Toc378268967"/>
+      <w:bookmarkStart w:id="1" w:name="_Toc378353257"/>
       <w:r>
         <w:lastRenderedPageBreak/>
         <w:t>Description du sujet</w:t>
@@ -1648,7 +1648,13 @@
         <w:t xml:space="preserve">Le but de ce projet est de créer un algorithme automatique basé sur une descente de gradient et qui saurait dire si un chiffre </w:t>
       </w:r>
       <w:r>
-        <w:t>affiché d’une manière particulière est pair ou impaire.</w:t>
+        <w:t xml:space="preserve">affiché d’une manière </w:t>
+      </w:r>
+      <w:r>
+        <w:t>particulière est pair ou impair</w:t>
+      </w:r>
+      <w:r>
+        <w:t>.</w:t>
       </w:r>
     </w:p>
     <w:p>
@@ -1664,7 +1670,7 @@
           <w:numId w:val="1"/>
         </w:numPr>
       </w:pPr>
-      <w:bookmarkStart w:id="2" w:name="_Toc378268968"/>
+      <w:bookmarkStart w:id="2" w:name="_Toc378353258"/>
       <w:r>
         <w:t>Affichage des chiffres</w:t>
       </w:r>
@@ -2724,7 +2730,13 @@
     </w:tbl>
     <w:p>
       <w:r>
-        <w:t xml:space="preserve">A partir de cette numérotation, on définit </w:t>
+        <w:t xml:space="preserve">A partir de cette numérotation, </w:t>
+      </w:r>
+      <w:r>
+        <w:t>nous avons</w:t>
+      </w:r>
+      <w:r>
+        <w:t xml:space="preserve"> définit </w:t>
       </w:r>
       <w:r>
         <w:t>l’état de chaque segment de manière binaire</w:t>
@@ -2733,7 +2745,13 @@
         <w:t xml:space="preserve"> : le segment est à 1 si il est "allumé", à 0 sinon. </w:t>
       </w:r>
       <w:r>
-        <w:t xml:space="preserve">Puis concatène dans l’ordre l’état binaire de tous les segments. </w:t>
+        <w:t xml:space="preserve">Puis </w:t>
+      </w:r>
+      <w:r>
+        <w:t>nous concaténons</w:t>
+      </w:r>
+      <w:r>
+        <w:t xml:space="preserve"> dans l’ordre l’état binaire de tous les segments. </w:t>
       </w:r>
       <w:r>
         <w:t>Ce qui nous donne</w:t>
@@ -3069,7 +3087,7 @@
           <w:numId w:val="1"/>
         </w:numPr>
       </w:pPr>
-      <w:bookmarkStart w:id="3" w:name="_Toc378268969"/>
+      <w:bookmarkStart w:id="3" w:name="_Toc378353259"/>
       <w:r>
         <w:lastRenderedPageBreak/>
         <w:t>Travail</w:t>
@@ -3276,9 +3294,11 @@
                       <wps:txbx>
                         <w:txbxContent>
                           <w:p>
+                            <w:proofErr w:type="gramStart"/>
                             <w:r>
                               <w:t>o=</w:t>
                             </w:r>
+                            <w:proofErr w:type="gramEnd"/>
                             <w:r>
                               <w:t>1 si l’entrée est paire, 0 sinon</w:t>
                             </w:r>
@@ -5784,7 +5804,11 @@
       </w:r>
       <w:r>
         <w:br/>
-        <w:t>Les w</w:t>
+        <w:t xml:space="preserve">Les </w:t>
+      </w:r>
+      <w:proofErr w:type="spellStart"/>
+      <w:r>
+        <w:t>w</w:t>
       </w:r>
       <w:r>
         <w:rPr>
@@ -5792,6 +5816,7 @@
         </w:rPr>
         <w:t>i</w:t>
       </w:r>
+      <w:proofErr w:type="spellEnd"/>
       <w:r>
         <w:rPr>
           <w:vertAlign w:val="subscript"/>
@@ -5927,7 +5952,11 @@
         </w:tabs>
       </w:pPr>
       <w:r>
-        <w:t>Soit c la sortie qui était attendue. A chaque itération, les w</w:t>
+        <w:t xml:space="preserve">Soit c la sortie qui était attendue. A chaque itération, les </w:t>
+      </w:r>
+      <w:proofErr w:type="spellStart"/>
+      <w:r>
+        <w:t>w</w:t>
       </w:r>
       <w:r>
         <w:rPr>
@@ -5935,6 +5964,7 @@
         </w:rPr>
         <w:t>i</w:t>
       </w:r>
+      <w:proofErr w:type="spellEnd"/>
       <w:r>
         <w:rPr>
           <w:vertAlign w:val="subscript"/>
@@ -6135,7 +6165,7 @@
       <w:pPr>
         <w:pStyle w:val="Titre1"/>
       </w:pPr>
-      <w:bookmarkStart w:id="4" w:name="_Toc378268970"/>
+      <w:bookmarkStart w:id="4" w:name="_Toc378353260"/>
       <w:r>
         <w:lastRenderedPageBreak/>
         <w:t>Travail réalisé</w:t>
@@ -6172,7 +6202,7 @@
           <w:numId w:val="2"/>
         </w:numPr>
       </w:pPr>
-      <w:bookmarkStart w:id="5" w:name="_Toc378268971"/>
+      <w:bookmarkStart w:id="5" w:name="_Toc378353261"/>
       <w:r>
         <w:t>Initialisation des x</w:t>
       </w:r>
@@ -7136,7 +7166,13 @@
     <w:p>
       <w:r>
         <w:lastRenderedPageBreak/>
-        <w:t>Or, cette dérivée s’annule en 0, empêchant la variation des poids si l’entrée est nulle, ce pose un problème évidant et non-négligeable. C’est pourquoi, nous avons choisi d’utiliser un code binaire -1/1 pour éviter ce problème.</w:t>
+        <w:t xml:space="preserve">Or, cette dérivée s’annule en 0, empêchant la variation des poids si l’entrée est nulle, ce pose </w:t>
+      </w:r>
+      <w:r>
+        <w:t xml:space="preserve">alors </w:t>
+      </w:r>
+      <w:r>
+        <w:t>un problème évidant et non-négligeable. C’est pourquoi, nous avons choisi d’utiliser un code binaire -1/1 pour éviter ce problème.</w:t>
       </w:r>
     </w:p>
     <w:p>
@@ -7279,14 +7315,19 @@
           <w:numId w:val="2"/>
         </w:numPr>
       </w:pPr>
-      <w:bookmarkStart w:id="6" w:name="_Toc378268972"/>
-      <w:r>
-        <w:t>Initialisation des w</w:t>
+      <w:bookmarkStart w:id="6" w:name="_Toc378353262"/>
+      <w:r>
+        <w:t xml:space="preserve">Initialisation des </w:t>
+      </w:r>
+      <w:proofErr w:type="spellStart"/>
+      <w:r>
+        <w:t>w</w:t>
       </w:r>
       <w:r>
         <w:t>i</w:t>
       </w:r>
       <w:bookmarkEnd w:id="6"/>
+      <w:proofErr w:type="spellEnd"/>
       <w:r>
         <w:t xml:space="preserve"> </w:t>
       </w:r>
@@ -7297,7 +7338,11 @@
         <w:ind w:firstLine="705"/>
       </w:pPr>
       <w:r>
-        <w:t>Nous avons choisi d’initialiser les w</w:t>
+        <w:t xml:space="preserve">Nous avons choisi d’initialiser les </w:t>
+      </w:r>
+      <w:proofErr w:type="spellStart"/>
+      <w:r>
+        <w:t>w</w:t>
       </w:r>
       <w:r>
         <w:rPr>
@@ -7305,14 +7350,29 @@
         </w:rPr>
         <w:t>i</w:t>
       </w:r>
-      <w:r>
-        <w:t xml:space="preserve"> par un chiffre tiré aléatoirement dans l’intervalle [0,1]. Pour cela, nous avons utilisé la fonction </w:t>
-      </w:r>
+      <w:proofErr w:type="spellEnd"/>
+      <w:r>
+        <w:t xml:space="preserve"> par un chiffre tiré al</w:t>
+      </w:r>
+      <w:r>
+        <w:t>éatoirement dans l’intervalle [-1</w:t>
+      </w:r>
+      <w:r>
+        <w:t xml:space="preserve">,1]. Pour cela, nous avons utilisé la fonction </w:t>
+      </w:r>
+      <w:proofErr w:type="spellStart"/>
       <w:r>
         <w:rPr>
           <w:i/>
         </w:rPr>
-        <w:t xml:space="preserve">randn </w:t>
+        <w:t>randn</w:t>
+      </w:r>
+      <w:proofErr w:type="spellEnd"/>
+      <w:r>
+        <w:rPr>
+          <w:i/>
+        </w:rPr>
+        <w:t xml:space="preserve"> </w:t>
       </w:r>
       <w:r>
         <w:t>sous Matlab</w:t>
@@ -7330,7 +7390,15 @@
         <w:t xml:space="preserve">rand </w:t>
       </w:r>
       <w:r>
-        <w:t>en c++ (à droite) :</w:t>
+        <w:t xml:space="preserve">en </w:t>
+      </w:r>
+      <w:proofErr w:type="spellStart"/>
+      <w:r>
+        <w:t>c++</w:t>
+      </w:r>
+      <w:proofErr w:type="spellEnd"/>
+      <w:r>
+        <w:t xml:space="preserve"> (à droite) :</w:t>
       </w:r>
     </w:p>
     <w:p>
@@ -7458,7 +7526,7 @@
           <w:numId w:val="2"/>
         </w:numPr>
       </w:pPr>
-      <w:bookmarkStart w:id="7" w:name="_Toc378268973"/>
+      <w:bookmarkStart w:id="7" w:name="_Toc378353263"/>
       <w:r>
         <w:lastRenderedPageBreak/>
         <w:t>Descente de gradient</w:t>
@@ -7633,7 +7701,19 @@
     </w:p>
     <w:p>
       <w:r>
-        <w:t>Il s’agit ensuite d’itérer un certain nombre de fois (max_iter) sur tous les poids w</w:t>
+        <w:t>Il s’agit ensuite d’itérer un certain nombre de fois (</w:t>
+      </w:r>
+      <w:proofErr w:type="spellStart"/>
+      <w:r>
+        <w:t>max_iter</w:t>
+      </w:r>
+      <w:proofErr w:type="spellEnd"/>
+      <w:r>
+        <w:t xml:space="preserve">) sur tous les poids </w:t>
+      </w:r>
+      <w:proofErr w:type="spellStart"/>
+      <w:r>
+        <w:t>w</w:t>
       </w:r>
       <w:r>
         <w:rPr>
@@ -7641,8 +7721,13 @@
         </w:rPr>
         <w:t>i</w:t>
       </w:r>
-      <w:r>
-        <w:t xml:space="preserve"> pour les mettre à jour, sachant qu’au bout d’un nombre assez grand d’itérations, les w</w:t>
+      <w:proofErr w:type="spellEnd"/>
+      <w:r>
+        <w:t xml:space="preserve"> pour les mettre à jour, sachant qu’au bout d’un nombre assez grand d’itérations, les </w:t>
+      </w:r>
+      <w:proofErr w:type="spellStart"/>
+      <w:r>
+        <w:t>w</w:t>
       </w:r>
       <w:r>
         <w:rPr>
@@ -7650,13 +7735,22 @@
         </w:rPr>
         <w:t>i</w:t>
       </w:r>
+      <w:proofErr w:type="spellEnd"/>
       <w:r>
         <w:t xml:space="preserve"> devraient converger et se stabiliser.</w:t>
       </w:r>
     </w:p>
     <w:p>
       <w:r>
-        <w:t>Nous obtenons alors les algorithmes suivants, à gauche en Matlab et à droite en c++ :</w:t>
+        <w:t xml:space="preserve">Nous obtenons alors les algorithmes suivants, à gauche en Matlab et à droite en </w:t>
+      </w:r>
+      <w:proofErr w:type="spellStart"/>
+      <w:r>
+        <w:t>c++</w:t>
+      </w:r>
+      <w:proofErr w:type="spellEnd"/>
+      <w:r>
+        <w:t> :</w:t>
       </w:r>
     </w:p>
     <w:p>
@@ -7775,7 +7869,7 @@
           <w:numId w:val="2"/>
         </w:numPr>
       </w:pPr>
-      <w:bookmarkStart w:id="8" w:name="_Toc378268974"/>
+      <w:bookmarkStart w:id="8" w:name="_Toc378353264"/>
       <w:r>
         <w:lastRenderedPageBreak/>
         <w:t>Constantes</w:t>
@@ -7807,7 +7901,15 @@
         </m:r>
       </m:oMath>
       <w:r>
-        <w:t xml:space="preserve"> et </w:t>
+        <w:t xml:space="preserve"> </w:t>
+      </w:r>
+      <w:proofErr w:type="gramStart"/>
+      <w:r>
+        <w:t>et</w:t>
+      </w:r>
+      <w:proofErr w:type="gramEnd"/>
+      <w:r>
+        <w:t xml:space="preserve"> </w:t>
       </w:r>
       <m:oMath>
         <m:r>
@@ -7837,7 +7939,7 @@
       <w:pPr>
         <w:pStyle w:val="Titre3"/>
       </w:pPr>
-      <w:bookmarkStart w:id="9" w:name="_Toc378268975"/>
+      <w:bookmarkStart w:id="9" w:name="_Toc378353265"/>
       <w:r>
         <w:t>Etude de l’influence du nombre d’itérations</w:t>
       </w:r>
@@ -8002,7 +8104,7 @@
         <w:t xml:space="preserve">Nous pouvons constater (surtout sur la courbe de tendance, en rouge ici) que l’augmentation du nombre d’itération fait clairement baisser </w:t>
       </w:r>
       <w:r>
-        <w:t>le pourcentage d’erreur dans le résultat. De plus, nous pouvons dire ici qu’à partir d’une quarantaine d’itérations, nous obtenons une solution stable qui n’est plus modifiée par la suite. Il est donc suffisant de prendre un maximum d’itération à 50, pour garder une marge d’erreur dans les cas les plus défavorables.</w:t>
+        <w:t>le pourcentage d’erreur dans le résultat. De plus, nous pouvons dire qu’à partir d’une quarantaine d’itérations, nous obtenons une solution stable qui n’est plus modifiée par la suite. Il est donc suffisant de prendre un maximum d’itération à 50, pour garder une marge d’erreur dans les cas les plus défavorables.</w:t>
       </w:r>
     </w:p>
     <w:p>
@@ -8012,7 +8114,7 @@
           <w:rFonts w:ascii="Calibri" w:hAnsi="Calibri"/>
         </w:rPr>
       </w:pPr>
-      <w:bookmarkStart w:id="10" w:name="_Toc378268976"/>
+      <w:bookmarkStart w:id="10" w:name="_Toc378353266"/>
       <w:r>
         <w:lastRenderedPageBreak/>
         <w:t xml:space="preserve">Etude de l’influence de </w:t>
@@ -8028,18 +8130,38 @@
     <w:p/>
     <w:p>
       <w:r>
-        <w:t>De la même manière que pour l’étude précédente, nous avons décidé de lancer plusieurs fois de suite notre algorithme suivant des valeurs croissantes d’ε et de calculer de manière systématique la "distance" entre le résultat obtenu et le résultat attendue. La distance a été calculée suivant la même formule que celle énoncée ci-dessus.</w:t>
+        <w:t xml:space="preserve">De la même manière que pour l’étude précédente, nous avons décidé de lancer plusieurs fois de suite notre algorithme suivant des valeurs croissantes d’ε et de calculer de manière systématique </w:t>
+      </w:r>
+      <w:r>
+        <w:t>le pourcentage d’erreur obtenu</w:t>
+      </w:r>
+      <w:r>
+        <w:t xml:space="preserve"> entre le résultat obt</w:t>
+      </w:r>
+      <w:r>
+        <w:t>enu et le résultat attendue. Ce pourcentage a été calculé</w:t>
+      </w:r>
+      <w:r>
+        <w:t xml:space="preserve"> suivant la même formule que celle énoncée ci-dessus.</w:t>
       </w:r>
     </w:p>
     <w:p>
       <w:r>
         <w:t xml:space="preserve">Ce qui nous donne le résultat suivant pour </w:t>
       </w:r>
+      <w:proofErr w:type="spellStart"/>
       <w:r>
         <w:rPr>
           <w:i/>
         </w:rPr>
-        <w:t>max_iter=</w:t>
+        <w:t>max_iter</w:t>
+      </w:r>
+      <w:proofErr w:type="spellEnd"/>
+      <w:r>
+        <w:rPr>
+          <w:i/>
+        </w:rPr>
+        <w:t>=</w:t>
       </w:r>
       <w:r>
         <w:t>50</w:t>
@@ -8098,7 +8220,7 @@
           <w:numId w:val="2"/>
         </w:numPr>
       </w:pPr>
-      <w:bookmarkStart w:id="11" w:name="_Toc378268977"/>
+      <w:bookmarkStart w:id="11" w:name="_Toc378353267"/>
       <w:r>
         <w:lastRenderedPageBreak/>
         <w:t>Résultats</w:t>
@@ -8110,7 +8232,7 @@
       <w:pPr>
         <w:pStyle w:val="Titre3"/>
       </w:pPr>
-      <w:bookmarkStart w:id="12" w:name="_Toc378268978"/>
+      <w:bookmarkStart w:id="12" w:name="_Toc378353268"/>
       <w:r>
         <w:t>Analyse temporelle</w:t>
       </w:r>
@@ -8119,7 +8241,13 @@
     <w:p/>
     <w:p>
       <w:r>
-        <w:t xml:space="preserve">Dans a mesure où nous avons décidé d’implémenter notre algorithme dans deux langages de programmation différents, nous avons mesuré leur efficacité respective. </w:t>
+        <w:t xml:space="preserve">Dans </w:t>
+      </w:r>
+      <w:r>
+        <w:t>l</w:t>
+      </w:r>
+      <w:r>
+        <w:t xml:space="preserve">a mesure où nous avons décidé d’implémenter notre algorithme dans deux langages de programmation différents, nous avons mesuré leur efficacité respective. </w:t>
       </w:r>
       <w:r>
         <w:t>Pour effectuer notre test, nous avons lancé 300</w:t>
@@ -8145,11 +8273,19 @@
       <w:r>
         <w:t xml:space="preserve"> et </w:t>
       </w:r>
+      <w:proofErr w:type="spellStart"/>
       <w:r>
         <w:rPr>
           <w:i/>
         </w:rPr>
-        <w:t>max_iter=</w:t>
+        <w:t>max_iter</w:t>
+      </w:r>
+      <w:proofErr w:type="spellEnd"/>
+      <w:r>
+        <w:rPr>
+          <w:i/>
+        </w:rPr>
+        <w:t>=</w:t>
       </w:r>
       <w:r>
         <w:t>100</w:t>
@@ -8307,7 +8443,15 @@
         <w:t xml:space="preserve">pas beaucoup d’itérations et de données à traiter, mais si nous voulions élargir notre test à un set de données plus important et qui nécessiterait donc un temps de calcul bien plus long, il serait </w:t>
       </w:r>
       <w:r>
-        <w:t>important de le faire en c++ pour optimiser au mieux le temps de calcul ainsi que l’utilisation des ressource de l’ordinateur.</w:t>
+        <w:t xml:space="preserve">important de le faire en </w:t>
+      </w:r>
+      <w:proofErr w:type="spellStart"/>
+      <w:r>
+        <w:t>c++</w:t>
+      </w:r>
+      <w:proofErr w:type="spellEnd"/>
+      <w:r>
+        <w:t xml:space="preserve"> pour optimiser au mieux le temps de calcul ainsi que l’utilisation des ressource de l’ordinateur.</w:t>
       </w:r>
     </w:p>
     <w:p>
@@ -8319,7 +8463,7 @@
       <w:pPr>
         <w:pStyle w:val="Titre3"/>
       </w:pPr>
-      <w:bookmarkStart w:id="13" w:name="_Toc378268979"/>
+      <w:bookmarkStart w:id="13" w:name="_Toc378353269"/>
       <w:r>
         <w:lastRenderedPageBreak/>
         <w:t>Résistance aux variations</w:t>
@@ -8354,6 +8498,9 @@
       </w:r>
       <w:r>
         <w:t>de segment allumés</w:t>
+      </w:r>
+      <w:r>
+        <w:t xml:space="preserve"> ou éteints de manière erronée</w:t>
       </w:r>
       <w:r>
         <w:t>) et nous regardons la valeur de sortie et vérifions si elle correspond à ce que nous attendions.</w:t>
@@ -8442,11 +8589,19 @@
       <w:r>
         <w:t xml:space="preserve"> et </w:t>
       </w:r>
+      <w:proofErr w:type="spellStart"/>
       <w:r>
         <w:rPr>
           <w:i/>
         </w:rPr>
-        <w:t>max_iter=</w:t>
+        <w:t>max_iter</w:t>
+      </w:r>
+      <w:proofErr w:type="spellEnd"/>
+      <w:r>
+        <w:rPr>
+          <w:i/>
+        </w:rPr>
+        <w:t>=</w:t>
       </w:r>
       <w:r>
         <w:t>1000.</w:t>
@@ -8498,7 +8653,7 @@
       <w:pPr>
         <w:pStyle w:val="Titre1"/>
       </w:pPr>
-      <w:bookmarkStart w:id="14" w:name="_Toc378268980"/>
+      <w:bookmarkStart w:id="14" w:name="_Toc378353270"/>
       <w:r>
         <w:lastRenderedPageBreak/>
         <w:t>Conclusion</w:t>
@@ -8516,9 +8671,30 @@
       <w:r>
         <w:t xml:space="preserve"> à tester.</w:t>
       </w:r>
-      <w:r>
-        <w:br/>
-        <w:t>Cependant, pour augmenter cette robustesse, la solution à apporter serait de créer un réseau de neurones multi-couches qui permettrait grâce à la rétropropagation de réduire l’erreur introduite à l’entrée du test.</w:t>
+    </w:p>
+    <w:p/>
+    <w:p>
+      <w:r>
+        <w:t xml:space="preserve">Cependant, l’implémentation d’un réseau de neurones </w:t>
+      </w:r>
+      <w:proofErr w:type="spellStart"/>
+      <w:r>
+        <w:t>multi-couches</w:t>
+      </w:r>
+      <w:proofErr w:type="spellEnd"/>
+      <w:r>
+        <w:t xml:space="preserve"> ne réglerait pas le problème. En effet, les différents chiffres à tester sont très proches les uns des autres (8 et 9 par exemple). Une erreur de bit sur un chiffre en entrée pourrait le transformer en un autre chiffre qui n’aurait pas la même parité, et ce problème ne pourrait pas être résolu grâce à un perceptron </w:t>
+      </w:r>
+      <w:proofErr w:type="spellStart"/>
+      <w:r>
+        <w:t>multi-couches</w:t>
+      </w:r>
+      <w:proofErr w:type="spellEnd"/>
+      <w:r>
+        <w:t>, bien qu’un tel système puisse nous fournir d’autres informations sur les chiffres comme le traduire de sa forme binaire à une forme décimal</w:t>
+      </w:r>
+      <w:r>
+        <w:t>e par exemple.</w:t>
       </w:r>
     </w:p>
     <w:sectPr>
@@ -8672,7 +8848,7 @@
           <w:rPr>
             <w:noProof/>
           </w:rPr>
-          <w:t>1</w:t>
+          <w:t>12</w:t>
         </w:r>
         <w:r>
           <w:fldChar w:fldCharType="end"/>
@@ -10831,11 +11007,11 @@
           <c:showPercent val="0"/>
           <c:showBubbleSize val="0"/>
         </c:dLbls>
-        <c:axId val="-161542032"/>
-        <c:axId val="-161533328"/>
+        <c:axId val="264432608"/>
+        <c:axId val="264433728"/>
       </c:scatterChart>
       <c:valAx>
-        <c:axId val="-161542032"/>
+        <c:axId val="264432608"/>
         <c:scaling>
           <c:orientation val="minMax"/>
         </c:scaling>
@@ -10946,12 +11122,12 @@
             <a:endParaRPr lang="fr-FR"/>
           </a:p>
         </c:txPr>
-        <c:crossAx val="-161533328"/>
+        <c:crossAx val="264433728"/>
         <c:crosses val="autoZero"/>
         <c:crossBetween val="midCat"/>
       </c:valAx>
       <c:valAx>
-        <c:axId val="-161533328"/>
+        <c:axId val="264433728"/>
         <c:scaling>
           <c:orientation val="minMax"/>
         </c:scaling>
@@ -11063,7 +11239,7 @@
             <a:endParaRPr lang="fr-FR"/>
           </a:p>
         </c:txPr>
-        <c:crossAx val="-161542032"/>
+        <c:crossAx val="264432608"/>
         <c:crosses val="autoZero"/>
         <c:crossBetween val="midCat"/>
       </c:valAx>
@@ -13692,11 +13868,11 @@
           <c:showBubbleSize val="0"/>
         </c:dLbls>
         <c:smooth val="0"/>
-        <c:axId val="-161537136"/>
-        <c:axId val="-161536592"/>
+        <c:axId val="344809840"/>
+        <c:axId val="344810400"/>
       </c:lineChart>
       <c:catAx>
-        <c:axId val="-161537136"/>
+        <c:axId val="344809840"/>
         <c:scaling>
           <c:orientation val="minMax"/>
         </c:scaling>
@@ -13801,7 +13977,7 @@
             <a:endParaRPr lang="fr-FR"/>
           </a:p>
         </c:txPr>
-        <c:crossAx val="-161536592"/>
+        <c:crossAx val="344810400"/>
         <c:crosses val="autoZero"/>
         <c:auto val="1"/>
         <c:lblAlgn val="ctr"/>
@@ -13809,7 +13985,7 @@
         <c:noMultiLvlLbl val="0"/>
       </c:catAx>
       <c:valAx>
-        <c:axId val="-161536592"/>
+        <c:axId val="344810400"/>
         <c:scaling>
           <c:orientation val="minMax"/>
           <c:min val="0"/>
@@ -13932,7 +14108,7 @@
             <a:endParaRPr lang="fr-FR"/>
           </a:p>
         </c:txPr>
-        <c:crossAx val="-161537136"/>
+        <c:crossAx val="344809840"/>
         <c:crosses val="autoZero"/>
         <c:crossBetween val="between"/>
       </c:valAx>
@@ -14194,11 +14370,11 @@
           <c:showPercent val="0"/>
           <c:showBubbleSize val="0"/>
         </c:dLbls>
-        <c:axId val="-161546928"/>
-        <c:axId val="-161546384"/>
+        <c:axId val="268543744"/>
+        <c:axId val="268544304"/>
       </c:scatterChart>
       <c:valAx>
-        <c:axId val="-161546928"/>
+        <c:axId val="268543744"/>
         <c:scaling>
           <c:orientation val="minMax"/>
           <c:max val="8"/>
@@ -14311,12 +14487,12 @@
             <a:endParaRPr lang="fr-FR"/>
           </a:p>
         </c:txPr>
-        <c:crossAx val="-161546384"/>
+        <c:crossAx val="268544304"/>
         <c:crosses val="autoZero"/>
         <c:crossBetween val="midCat"/>
       </c:valAx>
       <c:valAx>
-        <c:axId val="-161546384"/>
+        <c:axId val="268544304"/>
         <c:scaling>
           <c:orientation val="minMax"/>
           <c:max val="100"/>
@@ -14429,7 +14605,7 @@
             <a:endParaRPr lang="fr-FR"/>
           </a:p>
         </c:txPr>
-        <c:crossAx val="-161546928"/>
+        <c:crossAx val="268543744"/>
         <c:crosses val="autoZero"/>
         <c:crossBetween val="midCat"/>
       </c:valAx>
@@ -16283,7 +16459,7 @@
     <w:charset w:val="00"/>
     <w:family w:val="roman"/>
     <w:pitch w:val="variable"/>
-    <w:sig w:usb0="E0002AFF" w:usb1="C0007843" w:usb2="00000009" w:usb3="00000000" w:csb0="000001FF" w:csb1="00000000"/>
+    <w:sig w:usb0="E0002AFF" w:usb1="C0007841" w:usb2="00000009" w:usb3="00000000" w:csb0="000001FF" w:csb1="00000000"/>
   </w:font>
   <w:font w:name="Calibri">
     <w:panose1 w:val="020F0502020204030204"/>
@@ -16334,6 +16510,7 @@
     <w:rsid w:val="0096126D"/>
     <w:rsid w:val="00D3776E"/>
     <w:rsid w:val="00F05519"/>
+    <w:rsid w:val="00F311AB"/>
     <w:rsid w:val="00FF39CD"/>
   </w:rsids>
   <m:mathPr>
@@ -17105,7 +17282,7 @@
 </file>
 
 <file path=customXml/itemProps2.xml><?xml version="1.0" encoding="utf-8"?>
-<ds:datastoreItem xmlns:ds="http://schemas.openxmlformats.org/officeDocument/2006/customXml" ds:itemID="{B2AD6822-8E7F-4890-8A0E-5E4620DEF18E}">
+<ds:datastoreItem xmlns:ds="http://schemas.openxmlformats.org/officeDocument/2006/customXml" ds:itemID="{35CAF44A-76B0-4A78-B3FE-3257D730F9F1}">
   <ds:schemaRefs>
     <ds:schemaRef ds:uri="http://schemas.openxmlformats.org/officeDocument/2006/bibliography"/>
   </ds:schemaRefs>

</xml_diff>